<commit_message>
Correct "Pete Bradley" to "Pete Pavli"
</commit_message>
<xml_diff>
--- a/Interview-edited.docx
+++ b/Interview-edited.docx
@@ -262,15 +262,7 @@
         <w:t>to contribute a few bits and pieces of writing that I’d done.</w:t>
       </w:r>
       <w:r>
-        <w:t xml:space="preserve"> Until I </w:t>
-      </w:r>
-      <w:proofErr w:type="gramStart"/>
-      <w:r>
-        <w:t>suppose</w:t>
-      </w:r>
-      <w:proofErr w:type="gramEnd"/>
-      <w:r>
-        <w:t xml:space="preserve"> I gradually found myself spending more time in London and less time going back on the train. There seemed to be less to go back for </w:t>
+        <w:t xml:space="preserve"> Until I suppose I gradually found myself spending more time in London and less time going back on the train. There seemed to be less to go back for </w:t>
       </w:r>
       <w:r>
         <w:t>and more happening.</w:t>
@@ -2123,10 +2115,15 @@
         <w:t xml:space="preserve">And these, actually these </w:t>
       </w:r>
       <w:r>
-        <w:t xml:space="preserve">weren't one man, these shows in London at the Theatre Space, and there was five nights at the Arts Theatre as well, these weren't actually one man shows, they were … they included two other people, Jill Riches and Pete Bradley </w:t>
-      </w:r>
-      <w:r>
-        <w:t xml:space="preserve">(???) </w:t>
+        <w:t xml:space="preserve">weren't one man, these shows in London at the Theatre Space, and there was five nights at the Arts Theatre as well, these weren't actually one man shows, they were … they included two other people, Jill Riches and Pete </w:t>
+      </w:r>
+      <w:r>
+        <w:t>Pavli</w:t>
+      </w:r>
+      <w:bookmarkStart w:id="0" w:name="_GoBack"/>
+      <w:bookmarkEnd w:id="0"/>
+      <w:r>
+        <w:t xml:space="preserve"> </w:t>
       </w:r>
       <w:r>
         <w:t xml:space="preserve">and a couple of </w:t>
@@ -2309,8 +2306,6 @@
       <w:r>
         <w:t>I'm very interested indeed in writing plays and I've done a couple of them in a small way. I'd like to write a play that is produced properly and … possibly for television. But the stage is, I mean, the stage is something that I've always really seen as my media and working with music is just a, you know, I was always more interested in what you could do on the stage than what you could do in the studio. And that's what I probably will combine more with music is drama.</w:t>
       </w:r>
-      <w:bookmarkStart w:id="0" w:name="_GoBack"/>
-      <w:bookmarkEnd w:id="0"/>
     </w:p>
     <w:sectPr>
       <w:pgSz w:w="11906" w:h="16838"/>

</xml_diff>

<commit_message>
Minor edit for clarity
</commit_message>
<xml_diff>
--- a/Interview-edited.docx
+++ b/Interview-edited.docx
@@ -20,23 +20,7 @@
     </w:p>
     <w:p>
       <w:r>
-        <w:t xml:space="preserve">The recording is very "stream of consciousness" and I have edited out all the "you </w:t>
-      </w:r>
-      <w:proofErr w:type="spellStart"/>
-      <w:r>
-        <w:t>know"s</w:t>
-      </w:r>
-      <w:proofErr w:type="spellEnd"/>
-      <w:r>
-        <w:t xml:space="preserve"> and "sort </w:t>
-      </w:r>
-      <w:proofErr w:type="spellStart"/>
-      <w:r>
-        <w:t>of"s</w:t>
-      </w:r>
-      <w:proofErr w:type="spellEnd"/>
-      <w:r>
-        <w:t xml:space="preserve"> to make this more readable.</w:t>
+        <w:t>The recording is very "stream of consciousness" and I have edited out all the "you know"s and "sort of"s to make this more readable.</w:t>
       </w:r>
     </w:p>
     <w:p>
@@ -69,15 +53,7 @@
         <w:t xml:space="preserve"> I was living in Ramsgate</w:t>
       </w:r>
       <w:r>
-        <w:t xml:space="preserve"> and </w:t>
-      </w:r>
-      <w:proofErr w:type="spellStart"/>
-      <w:r>
-        <w:t>Broadstairs</w:t>
-      </w:r>
-      <w:proofErr w:type="spellEnd"/>
-      <w:r>
-        <w:t xml:space="preserve"> in Kent</w:t>
+        <w:t xml:space="preserve"> and Broadstairs in Kent</w:t>
       </w:r>
       <w:r>
         <w:t>,</w:t>
@@ -150,23 +126,7 @@
         <w:t xml:space="preserve">of </w:t>
       </w:r>
       <w:r>
-        <w:t xml:space="preserve">dream up ideas and things, and Nik, </w:t>
-      </w:r>
-      <w:proofErr w:type="spellStart"/>
-      <w:r>
-        <w:t>Dik</w:t>
-      </w:r>
-      <w:proofErr w:type="spellEnd"/>
-      <w:r>
-        <w:t xml:space="preserve"> </w:t>
-      </w:r>
-      <w:proofErr w:type="spellStart"/>
-      <w:r>
-        <w:t>Mik</w:t>
-      </w:r>
-      <w:proofErr w:type="spellEnd"/>
-      <w:r>
-        <w:t xml:space="preserve"> and myself used to end up about together and </w:t>
+        <w:t xml:space="preserve">dream up ideas and things, and Nik, Dik Mik and myself used to end up about together and </w:t>
       </w:r>
       <w:r>
         <w:t xml:space="preserve">talk about the sort of band we would get together if we had half a chance. </w:t>
@@ -180,7 +140,6 @@
       <w:r>
         <w:t xml:space="preserve">We used to go up and we used to see him a few weekends, quite a few weekends during the winter. </w:t>
       </w:r>
-      <w:proofErr w:type="gramStart"/>
       <w:r>
         <w:t>And the summer in fact</w:t>
       </w:r>
@@ -188,11 +147,7 @@
         <w:t>, i</w:t>
       </w:r>
       <w:r>
-        <w:t>f you weren’t working the weekend.</w:t>
-      </w:r>
-      <w:proofErr w:type="gramEnd"/>
-      <w:r>
-        <w:t xml:space="preserve"> </w:t>
+        <w:t xml:space="preserve">f you weren’t working the weekend. </w:t>
       </w:r>
     </w:p>
     <w:p>
@@ -203,15 +158,7 @@
         <w:t xml:space="preserve"> I did actually quite a long stretch of teaching English to foreign students </w:t>
       </w:r>
       <w:r>
-        <w:t xml:space="preserve">in the local foreign </w:t>
-      </w:r>
-      <w:proofErr w:type="gramStart"/>
-      <w:r>
-        <w:t>students</w:t>
-      </w:r>
-      <w:proofErr w:type="gramEnd"/>
-      <w:r>
-        <w:t xml:space="preserve"> academy. And that was actually quite enjoyable. That was quite an enjoyable way to spend the summer</w:t>
+        <w:t>in the local foreign students academy. And that was actually quite enjoyable. That was quite an enjoyable way to spend the summer</w:t>
       </w:r>
       <w:r>
         <w:t xml:space="preserve"> because </w:t>
@@ -234,23 +181,15 @@
         <w:t xml:space="preserve">when I came up to London </w:t>
       </w:r>
       <w:r>
-        <w:t xml:space="preserve">I used </w:t>
-      </w:r>
-      <w:proofErr w:type="gramStart"/>
-      <w:r>
-        <w:t>to ???</w:t>
-      </w:r>
-      <w:proofErr w:type="gramEnd"/>
-      <w:r>
-        <w:t xml:space="preserve"> </w:t>
-      </w:r>
-      <w:proofErr w:type="gramStart"/>
-      <w:r>
-        <w:t>to</w:t>
-      </w:r>
-      <w:proofErr w:type="gramEnd"/>
-      <w:r>
-        <w:t xml:space="preserve"> the </w:t>
+        <w:t>I used to ???</w:t>
+      </w:r>
+      <w:r>
+        <w:t xml:space="preserve"> (unclear)</w:t>
+      </w:r>
+      <w:bookmarkStart w:id="0" w:name="_GoBack"/>
+      <w:bookmarkEnd w:id="0"/>
+      <w:r>
+        <w:t xml:space="preserve"> to the </w:t>
       </w:r>
       <w:r>
         <w:t xml:space="preserve">FRENDZ </w:t>
@@ -313,352 +252,281 @@
         <w:t>particularly around the gigs that were being put on at the Seven Sisters club. The Sisters Club it was called.</w:t>
       </w:r>
       <w:r>
+        <w:t xml:space="preserve"> Which wa</w:t>
+      </w:r>
+      <w:r>
+        <w:t>s sort of jointly organised by IT</w:t>
+      </w:r>
+      <w:r>
+        <w:t xml:space="preserve"> and </w:t>
+      </w:r>
+      <w:r>
+        <w:t>FRENDZ</w:t>
+      </w:r>
+      <w:r>
+        <w:t>.</w:t>
+      </w:r>
+    </w:p>
+    <w:p>
+      <w:r>
+        <w:t>And that was the first gig with Hawkw</w:t>
+      </w:r>
+      <w:r>
+        <w:t xml:space="preserve">ind I actually played. I got invited … I mean I’d seen Nik. No actually … yeah that was the </w:t>
+      </w:r>
+      <w:r>
+        <w:t xml:space="preserve">very </w:t>
+      </w:r>
+      <w:r>
+        <w:t>first gig with Hawkwind at the Sisters Club.</w:t>
+      </w:r>
+      <w:r>
+        <w:t xml:space="preserve"> Yeah I got up on </w:t>
+      </w:r>
+      <w:r>
+        <w:t xml:space="preserve">the </w:t>
+      </w:r>
+      <w:r>
+        <w:t>stage with the band</w:t>
+      </w:r>
+      <w:r>
+        <w:t xml:space="preserve"> at their invitation and read a long poem to start the set of the</w:t>
+      </w:r>
+      <w:r>
+        <w:t xml:space="preserve"> show off with. It was called </w:t>
+      </w:r>
+      <w:r>
+        <w:t>Co-pilots</w:t>
+      </w:r>
+      <w:r>
+        <w:t xml:space="preserve"> of Spaceship Earth. </w:t>
+      </w:r>
+      <w:r>
+        <w:t>And it was sort of from something I had been working on for quite a long time. That was really the beginning of the Space Ritual. That was the sort of the germ of the Space Ritual.</w:t>
+      </w:r>
+    </w:p>
+    <w:p>
+      <w:r>
+        <w:t>It wasn’t through friends that I first met Hawkwind in fact. It was really through the fact that Nik was an old mate from Kent</w:t>
+      </w:r>
+      <w:r>
+        <w:t>,</w:t>
+      </w:r>
+      <w:r>
+        <w:t xml:space="preserve"> and Dik Mik, and </w:t>
+      </w:r>
+      <w:r>
+        <w:t xml:space="preserve">when they went off to join Hawkwind I actually went off to form another … </w:t>
+      </w:r>
+      <w:r>
+        <w:t>But I started to form another sort of band, which was quite a lunacy … quite a lot of lunacy involved in it. It was me and three French musicians. Two guitarists and a percussionist who didn’t speak very much English and I didn’t speak any French.</w:t>
+      </w:r>
+    </w:p>
+    <w:p>
+      <w:r>
+        <w:t xml:space="preserve">And we did a few gigs. The </w:t>
+      </w:r>
+      <w:r>
+        <w:t xml:space="preserve">very </w:t>
+      </w:r>
+      <w:r>
+        <w:t>… the first gig</w:t>
+      </w:r>
+      <w:r>
+        <w:t xml:space="preserve"> I did with them </w:t>
+      </w:r>
+      <w:r>
+        <w:t xml:space="preserve">was actually at the Roundhouse. I think it was the night </w:t>
+      </w:r>
+      <w:r>
+        <w:t xml:space="preserve">after Hawkwind played there and I met Nik Turner the next </w:t>
+      </w:r>
+      <w:r>
+        <w:t>day</w:t>
+      </w:r>
+      <w:r>
+        <w:t>,</w:t>
+      </w:r>
+      <w:r>
+        <w:t xml:space="preserve"> and we were sort o</w:t>
+      </w:r>
+      <w:r>
+        <w:t xml:space="preserve">f discussing what we were up to. </w:t>
+      </w:r>
+      <w:r>
+        <w:t xml:space="preserve">Because </w:t>
+      </w:r>
+      <w:r>
+        <w:t xml:space="preserve"> I hadn’t actually, to be quite honest, I hadn’t really taken that much notice of what Hawkwind was doing up until that point.</w:t>
+      </w:r>
+      <w:r>
+        <w:t xml:space="preserve"> They hadn’t been formed very long. But I just thought it was some good time rock and roll band. I didn’t like, I must say, I didn’t like the name. I thought Hawkwind sounded like </w:t>
+      </w:r>
+      <w:r>
+        <w:t>a</w:t>
+      </w:r>
+      <w:r>
+        <w:t xml:space="preserve"> silly name.</w:t>
+      </w:r>
+    </w:p>
+    <w:p>
+      <w:r>
+        <w:t>It wasn’t until we were standing in the restaurant, coffee bar, of the Roundhouse that Nik said when I asked him what sort of music Hawkwind was playing he said “space rock”</w:t>
+      </w:r>
+      <w:r>
+        <w:t>, which is a term I hadn’t actually heard before. But it seemed like the magic key to a</w:t>
+      </w:r>
+      <w:r>
+        <w:t xml:space="preserve"> movement that was about, that was afoot, at the time that I felt myself to be </w:t>
+      </w:r>
+      <w:r>
+        <w:t>kind of … It was like Ez</w:t>
+      </w:r>
+      <w:r>
+        <w:t>ra Pound and the Imagists</w:t>
+      </w:r>
+      <w:r>
         <w:t xml:space="preserve"> </w:t>
       </w:r>
-      <w:proofErr w:type="gramStart"/>
-      <w:r>
-        <w:t>Which wa</w:t>
-      </w:r>
-      <w:r>
-        <w:t>s sort of jointly organised by IT</w:t>
-      </w:r>
-      <w:r>
-        <w:t xml:space="preserve"> and </w:t>
-      </w:r>
-      <w:r>
-        <w:t>FRENDZ</w:t>
+      <w:r>
+        <w:t>d</w:t>
+      </w:r>
+      <w:r>
+        <w:t>iscussing a new movement in poetry</w:t>
+      </w:r>
+      <w:r>
+        <w:t xml:space="preserve"> and to me it sounded like som</w:t>
+      </w:r>
+      <w:r>
+        <w:t>ething brand new, which it was.</w:t>
+      </w:r>
+    </w:p>
+    <w:p>
+      <w:r>
+        <w:t xml:space="preserve">And it wasn’t long after that I found myself performing more gigs after the Sisters gig, more gigs with the band, and I’d already planned the idea of doing the Space Ritual. Not </w:t>
+      </w:r>
+      <w:r>
+        <w:t>necessarily with Hawkwind. I</w:t>
+      </w:r>
+      <w:r>
+        <w:t>t was something I’d wanted to do, to get some m</w:t>
+      </w:r>
+      <w:r>
+        <w:t>usician</w:t>
+      </w:r>
+      <w:r>
+        <w:t>s</w:t>
+      </w:r>
+      <w:r>
+        <w:t xml:space="preserve"> together to help me do, for quite a long time. I think </w:t>
+      </w:r>
+      <w:r>
+        <w:t xml:space="preserve">even probably before even Hawkwind was formed it was something that </w:t>
+      </w:r>
+      <w:r>
+        <w:t>I used to sort of dream up and write bits of while I was working in my Mum’s shop actually, in the odd few hours when she had to pop out. I used to take over her newsagents tobacconists shop and that was actually where I heard the news that Jimi Hendrix died, as it happens.</w:t>
+      </w:r>
+      <w:r>
+        <w:t xml:space="preserve"> </w:t>
+      </w:r>
+      <w:r>
+        <w:t>So that fixes us in time I suppose, so … but I won’t go into all that.</w:t>
+      </w:r>
+    </w:p>
+    <w:p>
+      <w:r>
+        <w:t xml:space="preserve">As to when I actually joined the band it’s very hard to say. I’m not very good at … I don’t keep a diary and I don’t really attach a lot of significance to dates. I never have done. I was </w:t>
+      </w:r>
+      <w:r>
+        <w:t>… I’ve always attached more significance to place actually rather than time.</w:t>
+      </w:r>
+      <w:r>
+        <w:t xml:space="preserve"> It’s funny I suppose you could say rather than to time. No I think where things happened is and how things happened is far more important than exactly when they happened, which is just sort of arbitrary measurement. And you can’t, I mean, </w:t>
+      </w:r>
+      <w:r>
+        <w:t>it’s something you can’t time. It’s something you can’t visualise either unless you’re, unless you visualise it in numbers, and I don’t think in numerical terms or in abstract terms at all</w:t>
+      </w:r>
+      <w:r>
+        <w:t xml:space="preserve"> really</w:t>
       </w:r>
       <w:r>
         <w:t>.</w:t>
       </w:r>
-      <w:proofErr w:type="gramEnd"/>
-    </w:p>
-    <w:p>
-      <w:r>
-        <w:t>And that was the first gig with Hawkw</w:t>
-      </w:r>
-      <w:r>
-        <w:t xml:space="preserve">ind I actually played. I got invited … I mean I’d seen Nik. No actually … yeah that was the </w:t>
-      </w:r>
-      <w:r>
-        <w:t xml:space="preserve">very </w:t>
-      </w:r>
-      <w:r>
-        <w:t>first gig with Hawkwind at the Sisters Club.</w:t>
-      </w:r>
-      <w:r>
-        <w:t xml:space="preserve"> Yeah I got up on </w:t>
-      </w:r>
-      <w:r>
-        <w:t xml:space="preserve">the </w:t>
-      </w:r>
-      <w:r>
-        <w:t>stage with the band</w:t>
-      </w:r>
-      <w:r>
-        <w:t xml:space="preserve"> at their invitation and read a long poem to start the set of the</w:t>
-      </w:r>
-      <w:r>
-        <w:t xml:space="preserve"> show off with. It was called </w:t>
-      </w:r>
-      <w:r>
-        <w:t>Co-pilots</w:t>
-      </w:r>
-      <w:r>
-        <w:t xml:space="preserve"> of Spaceship Earth. </w:t>
-      </w:r>
-      <w:r>
-        <w:t>And it was sort of from something I had been working on for quite a long time. That was really the beginning of the Space Ritual. That was the sort of the germ of the Space Ritual.</w:t>
-      </w:r>
-    </w:p>
-    <w:p>
-      <w:r>
-        <w:t>It wasn’t through friends that I first met Hawkwind in fact. It was really through the fact that Nik was an old mate from Kent</w:t>
+      <w:r>
+        <w:t xml:space="preserve"> I can only really think in concrete images and time doesn’t give you any concrete image</w:t>
+      </w:r>
+      <w:r>
+        <w:t>, unless you think of a clock face, which of course is nothing to do with time</w:t>
+      </w:r>
+      <w:r>
+        <w:t>.</w:t>
+      </w:r>
+    </w:p>
+    <w:p>
+      <w:r>
+        <w:lastRenderedPageBreak/>
+        <w:t xml:space="preserve">The success of Silver Machine obviously meant quite a difference to the band’s capacity to earn money, which meant rather more to to our record company than I think it did to us. </w:t>
+      </w:r>
+      <w:r>
+        <w:t xml:space="preserve">At the time it happened, at least, I mean it was something that … I mean we were actually asked if we would mind if they put Silver Machine out as a single. It was just one of the songs in the Space Ritual and when I … I’d never thought of it as a single. I’d never thought of making hit singles at all. I thought singles were really something that was a sort of industry altogether from the one that we were in. </w:t>
+      </w:r>
+      <w:r>
+        <w:t xml:space="preserve">And when it was suggested and everybody agreed that it was a good idea to do it I didn’t … I was so naïve in those days that I couldn’t really see any way that if you made a single it wasn’t a hit. I thought, you know, I assumed that you know if you got </w:t>
+      </w:r>
+      <w:r>
+        <w:t>into the process of making singles then you were in the business of making hit singles and that was it. You know a single was a hit single. So it didn’t surprise me that it got t</w:t>
+      </w:r>
+      <w:r>
+        <w:t>o the top of the charts at all.</w:t>
+      </w:r>
+    </w:p>
+    <w:p>
+      <w:r>
+        <w:t xml:space="preserve">I think I would have been very surprised if it hadn’t in fact. Not because I thought it was fantastic, or anything like that, or better than any other single, it was just purely and simply because I thought that’s what singles did. I subsequently found out that not typical to most of them </w:t>
+      </w:r>
+      <w:r>
+        <w:t xml:space="preserve">… </w:t>
+      </w:r>
+      <w:r>
+        <w:t xml:space="preserve">but that’s how naïve </w:t>
+      </w:r>
+      <w:r>
+        <w:t>I was then.</w:t>
+      </w:r>
+    </w:p>
+    <w:p>
+      <w:r>
+        <w:t>I can’t remember why I wasn’t involved in the recording of the Doremi album</w:t>
+      </w:r>
+      <w:r>
+        <w:t xml:space="preserve"> because </w:t>
+      </w:r>
+      <w:r>
+        <w:t>I think a couple of my songs were on it. It may just have well have been at that time I think I was purely</w:t>
       </w:r>
       <w:r>
         <w:t>,</w:t>
       </w:r>
       <w:r>
-        <w:t xml:space="preserve"> and </w:t>
-      </w:r>
-      <w:proofErr w:type="spellStart"/>
-      <w:r>
-        <w:t>Dik</w:t>
-      </w:r>
-      <w:proofErr w:type="spellEnd"/>
-      <w:r>
-        <w:t xml:space="preserve"> </w:t>
-      </w:r>
-      <w:proofErr w:type="spellStart"/>
-      <w:r>
-        <w:t>Mik</w:t>
-      </w:r>
-      <w:proofErr w:type="spellEnd"/>
-      <w:r>
-        <w:t xml:space="preserve">, and </w:t>
-      </w:r>
-      <w:r>
-        <w:t xml:space="preserve">when they went off to join Hawkwind I actually went off to form another … </w:t>
-      </w:r>
-      <w:r>
-        <w:t>But I started to form another sort of band, which was quite a lunacy … quite a lot of lunacy involved in it. It was me and three French musicians. Two guitarists and a percussionist who didn’t speak very much English and I didn’t speak any French.</w:t>
-      </w:r>
-    </w:p>
-    <w:p>
-      <w:r>
-        <w:t xml:space="preserve">And we did a few gigs. The </w:t>
-      </w:r>
-      <w:r>
-        <w:t xml:space="preserve">very </w:t>
-      </w:r>
-      <w:r>
-        <w:t>… the first gig</w:t>
-      </w:r>
-      <w:r>
-        <w:t xml:space="preserve"> I did with them </w:t>
-      </w:r>
-      <w:r>
-        <w:t xml:space="preserve">was actually at the Roundhouse. I think it was the night </w:t>
-      </w:r>
-      <w:r>
-        <w:t xml:space="preserve">after Hawkwind played there and I met Nik Turner the next </w:t>
-      </w:r>
-      <w:r>
-        <w:t>day</w:t>
+        <w:t xml:space="preserve"> as it were</w:t>
       </w:r>
       <w:r>
         <w:t>,</w:t>
       </w:r>
       <w:r>
-        <w:t xml:space="preserve"> and we were sort o</w:t>
-      </w:r>
-      <w:r>
-        <w:t xml:space="preserve">f discussing what we were up to. </w:t>
-      </w:r>
-      <w:proofErr w:type="gramStart"/>
-      <w:r>
-        <w:t xml:space="preserve">Because </w:t>
-      </w:r>
-      <w:r>
-        <w:t xml:space="preserve"> I</w:t>
-      </w:r>
-      <w:proofErr w:type="gramEnd"/>
-      <w:r>
-        <w:t xml:space="preserve"> hadn’t actually, to be quite honest, I hadn’t really taken that much notice of what Hawkwind was doing up until that point.</w:t>
-      </w:r>
-      <w:r>
-        <w:t xml:space="preserve"> They hadn’t been formed very long. But I just thought it was some good time rock and roll band. I didn’t like, I must say, I didn’t like the name. I thought Hawkwind sounded like </w:t>
-      </w:r>
-      <w:r>
-        <w:t>a</w:t>
-      </w:r>
-      <w:r>
-        <w:t xml:space="preserve"> silly name.</w:t>
-      </w:r>
-    </w:p>
-    <w:p>
-      <w:r>
-        <w:t xml:space="preserve">It wasn’t until we were standing in the restaurant, coffee </w:t>
-      </w:r>
-      <w:proofErr w:type="gramStart"/>
-      <w:r>
-        <w:t>bar,</w:t>
-      </w:r>
-      <w:proofErr w:type="gramEnd"/>
-      <w:r>
-        <w:t xml:space="preserve"> of the Roundhouse that Nik said when I asked him what sort of music Hawkwind was playing he said “space rock”</w:t>
-      </w:r>
-      <w:r>
-        <w:t>, which is a term I hadn’t actually heard before. But it seemed like the magic key to a</w:t>
-      </w:r>
-      <w:r>
-        <w:t xml:space="preserve"> movement that was about, that was afoot, at the time that I felt myself to be </w:t>
-      </w:r>
-      <w:r>
-        <w:t>kind of … It was like Ez</w:t>
-      </w:r>
-      <w:r>
-        <w:t>ra Pound and the Imagists</w:t>
-      </w:r>
-      <w:r>
-        <w:t xml:space="preserve"> </w:t>
-      </w:r>
-      <w:r>
-        <w:t>d</w:t>
-      </w:r>
-      <w:r>
-        <w:t>iscussing a new movement in poetry</w:t>
-      </w:r>
-      <w:r>
-        <w:t xml:space="preserve"> and to me it sounded like som</w:t>
-      </w:r>
-      <w:r>
-        <w:t>ething brand new, which it was.</w:t>
-      </w:r>
-    </w:p>
-    <w:p>
-      <w:r>
-        <w:t xml:space="preserve">And it wasn’t long after that I found myself performing more gigs after the Sisters gig, more gigs with the band, and I’d already planned the idea of doing the Space Ritual. Not </w:t>
-      </w:r>
-      <w:r>
-        <w:t>necessarily with Hawkwind. I</w:t>
-      </w:r>
-      <w:r>
-        <w:t>t was something I’d wanted to do, to get some m</w:t>
-      </w:r>
-      <w:r>
-        <w:t>usician</w:t>
-      </w:r>
-      <w:r>
-        <w:t>s</w:t>
-      </w:r>
-      <w:r>
-        <w:t xml:space="preserve"> together to help me do, for quite a long time. I think </w:t>
-      </w:r>
-      <w:r>
-        <w:t xml:space="preserve">even probably before even Hawkwind was formed it was something that </w:t>
-      </w:r>
-      <w:r>
-        <w:t>I used to sort of dream up and write bits of while I was working in my Mum’s shop actually, in the odd few hours when she had to pop out. I used to take over her newsagents tobacconists shop and that was actually where I heard the news that Jimi Hendrix died, as it happens.</w:t>
-      </w:r>
-      <w:r>
-        <w:t xml:space="preserve"> </w:t>
-      </w:r>
-      <w:r>
-        <w:t>So that fixes us in time I suppose, so … but I won’t go into all that.</w:t>
-      </w:r>
-    </w:p>
-    <w:p>
-      <w:r>
-        <w:t xml:space="preserve">As to when I actually joined the band it’s very hard to say. I’m not very good at … I don’t keep a diary and I don’t really attach a lot of significance to dates. I never have done. I was </w:t>
-      </w:r>
-      <w:r>
-        <w:t>… I’ve always attached more significance to place actually rather than time.</w:t>
-      </w:r>
-      <w:r>
-        <w:t xml:space="preserve"> It’s funny I suppose you could say rather than to time. No I think where things happened is and how things happened is far more important than exactly when they happened, which is just sort of arbitrary measurement. And you can’t, I mean, </w:t>
-      </w:r>
-      <w:r>
-        <w:t>it’s something you can’t time. It’s something you can’t visualise either unless you’re, unless you visualise it in numbers, and I don’t think in numerical terms or in abstract terms at all</w:t>
-      </w:r>
-      <w:r>
-        <w:t xml:space="preserve"> really</w:t>
-      </w:r>
-      <w:r>
-        <w:t>.</w:t>
-      </w:r>
-      <w:r>
-        <w:t xml:space="preserve"> I can only really think in concrete images and time doesn’t give you any concrete image</w:t>
-      </w:r>
-      <w:r>
-        <w:t>, unless you think of a clock face, which of course is nothing to do with time</w:t>
-      </w:r>
-      <w:r>
-        <w:t>.</w:t>
-      </w:r>
-    </w:p>
-    <w:p>
-      <w:r>
-        <w:lastRenderedPageBreak/>
-        <w:t xml:space="preserve">The success of Silver Machine obviously meant quite a difference to the band’s capacity to earn money, which meant rather more to </w:t>
-      </w:r>
-      <w:proofErr w:type="spellStart"/>
-      <w:r>
-        <w:t>to</w:t>
-      </w:r>
-      <w:proofErr w:type="spellEnd"/>
-      <w:r>
-        <w:t xml:space="preserve"> our record company than I think it did to us. </w:t>
-      </w:r>
-      <w:r>
-        <w:t xml:space="preserve">At the time it happened, at least, I mean it was something that … I mean we were actually asked if we would mind if they put Silver Machine out as a single. It was just one of the songs in the Space Ritual and when I … I’d never thought of it as a single. I’d never thought of making hit singles at all. I thought singles were really something that was a sort of industry altogether from the one that we were in. </w:t>
-      </w:r>
-      <w:r>
-        <w:t xml:space="preserve">And when it was suggested and everybody agreed that it was a good idea to do it I didn’t … I was so naïve in those days that I couldn’t really see any way that if you made a single it wasn’t a hit. I thought, you know, I assumed that you know if you got </w:t>
-      </w:r>
-      <w:r>
-        <w:t>into the process of making singles then you were in the business of making hit singles and that was it. You know a single was a hit single. So it didn’t surprise me that it got t</w:t>
-      </w:r>
-      <w:r>
-        <w:t>o the top of the charts at all.</w:t>
-      </w:r>
-    </w:p>
-    <w:p>
-      <w:r>
-        <w:t xml:space="preserve">I think I would have been very surprised if it hadn’t in fact. Not because I thought it was </w:t>
-      </w:r>
-      <w:proofErr w:type="gramStart"/>
-      <w:r>
-        <w:t>fantastic,</w:t>
-      </w:r>
-      <w:proofErr w:type="gramEnd"/>
-      <w:r>
-        <w:t xml:space="preserve"> or anything like that, or better than any other single, it was just purely and simply because I thought that’s what singles did. I subsequently found out that not typical to most of them </w:t>
-      </w:r>
-      <w:r>
-        <w:t xml:space="preserve">… </w:t>
-      </w:r>
-      <w:r>
-        <w:t xml:space="preserve">but that’s how naïve </w:t>
-      </w:r>
-      <w:r>
-        <w:t>I was then.</w:t>
-      </w:r>
-    </w:p>
-    <w:p>
-      <w:r>
-        <w:t xml:space="preserve">I can’t remember why I wasn’t involved in the recording of the </w:t>
-      </w:r>
-      <w:proofErr w:type="spellStart"/>
-      <w:r>
-        <w:t>Doremi</w:t>
-      </w:r>
-      <w:proofErr w:type="spellEnd"/>
-      <w:r>
-        <w:t xml:space="preserve"> album</w:t>
-      </w:r>
-      <w:r>
-        <w:t xml:space="preserve"> because </w:t>
-      </w:r>
-      <w:r>
-        <w:t>I think a couple of my songs were on it. It may just have well have been at that time I think I was purely</w:t>
-      </w:r>
-      <w:r>
-        <w:t>,</w:t>
-      </w:r>
-      <w:r>
-        <w:t xml:space="preserve"> as it were</w:t>
-      </w:r>
-      <w:r>
-        <w:t>,</w:t>
-      </w:r>
-      <w:r>
         <w:t xml:space="preserve"> resident poet in the band, and we hadn’t at that time got into any thoughts o</w:t>
       </w:r>
       <w:r>
         <w:t>f recording poetry and music. I</w:t>
       </w:r>
       <w:r>
-        <w:t xml:space="preserve">t was something that actually did go down very well with live audiences. It all seemed to be I mean I don’t think there was any other </w:t>
-      </w:r>
-      <w:proofErr w:type="gramStart"/>
-      <w:r>
-        <w:t>bands</w:t>
-      </w:r>
-      <w:proofErr w:type="gramEnd"/>
-      <w:r>
-        <w:t xml:space="preserve">, at last not in England, that was doing anything quite like this. </w:t>
-      </w:r>
-      <w:proofErr w:type="gramStart"/>
+        <w:t xml:space="preserve">t was something that actually did go down very well with live audiences. It all seemed to be I mean I don’t think there was any other bands, at last not in England, that was doing anything quite like this. </w:t>
+      </w:r>
       <w:r>
         <w:t>P</w:t>
       </w:r>
       <w:r>
-        <w:t>laying long stretches of free form experimental electronic music with spoken poetry being read to it in the way that earlier poets read their work to jazz.</w:t>
-      </w:r>
-      <w:proofErr w:type="gramEnd"/>
-      <w:r>
-        <w:t xml:space="preserve"> But it seemed at the time were doing it to be</w:t>
+        <w:t>laying long stretches of free form experimental electronic music with spoken poetry being read to it in the way that earlier poets read their work to jazz. But it seemed at the time were doing it to be</w:t>
       </w:r>
       <w:r>
         <w:t xml:space="preserve"> a sort of inevitable extension of the whole experimental feeling there was in sort of in the days </w:t>
@@ -669,15 +537,7 @@
     </w:p>
     <w:p>
       <w:r>
-        <w:t xml:space="preserve">And I think we were saving that, we were saving the recording of that for the Space Ritual, which was to be the follow up album. In fact the </w:t>
-      </w:r>
-      <w:proofErr w:type="spellStart"/>
-      <w:r>
-        <w:t>Doremi</w:t>
-      </w:r>
-      <w:proofErr w:type="spellEnd"/>
-      <w:r>
-        <w:t xml:space="preserve"> album seemed to, as far as I remember, seemed to have sort of sprung on me. I wasn’t expecting it to be recorded. I think it was pressure of the record company. They needed an album quickly and they got … and it was done quickly actually.</w:t>
+        <w:t>And I think we were saving that, we were saving the recording of that for the Space Ritual, which was to be the follow up album. In fact the Doremi album seemed to, as far as I remember, seemed to have sort of sprung on me. I wasn’t expecting it to be recorded. I think it was pressure of the record company. They needed an album quickly and they got … and it was done quickly actually.</w:t>
       </w:r>
     </w:p>
     <w:p>
@@ -746,77 +606,64 @@
     </w:p>
     <w:p>
       <w:r>
-        <w:t xml:space="preserve">But that sort of thing obviously goes on in arms sales. I mean arms dealing is probably the very epitome of modern commercial practice I would say. </w:t>
-      </w:r>
-      <w:proofErr w:type="gramStart"/>
-      <w:r>
-        <w:t>Worse than the oil business.</w:t>
-      </w:r>
-      <w:proofErr w:type="gramEnd"/>
+        <w:t xml:space="preserve">But that sort of thing obviously goes on in arms sales. I mean arms dealing is probably the very epitome of modern commercial practice I would say. Worse than the oil business. </w:t>
+      </w:r>
+      <w:r>
+        <w:t>There's another subject too wide and deep to go into in this interview.</w:t>
+      </w:r>
+    </w:p>
+    <w:p>
+      <w:r>
+        <w:t>The reason I had so many Hawkwind members guesting on the album, since you ask, is simply because they were there I suppose. I mean they were the only musicians that I knew. And they certainly, I mean, the music was you know Hawkwind style music was very appropriate</w:t>
+      </w:r>
+      <w:r>
+        <w:t>. I woul</w:t>
+      </w:r>
+      <w:r>
+        <w:t xml:space="preserve">d like to have had more of Dave </w:t>
+      </w:r>
+      <w:r>
+        <w:t xml:space="preserve">on the album actually but he was in Devon and found it you know that you know his time off that he wanted to be at home with his family. So I just you know made what I could with those members of the band that were in London and were available at the time. </w:t>
+      </w:r>
+      <w:r>
+        <w:t>I</w:t>
+      </w:r>
+      <w:r>
+        <w:t xml:space="preserve">t was one of those things </w:t>
+      </w:r>
+      <w:r>
+        <w:t>in those days</w:t>
+      </w:r>
+      <w:r>
+        <w:t>,</w:t>
+      </w:r>
+      <w:r>
+        <w:t xml:space="preserve"> I mean this was the way albums were made. I mean money was never a consideration, at least not for us at that time. You booked a studio and you rang people up and asked them if they would like to come down and record. If they were available they did and if they weren't you got someone else.</w:t>
+      </w:r>
       <w:r>
         <w:t xml:space="preserve"> </w:t>
       </w:r>
       <w:r>
-        <w:t>There's another subject too wide and deep to go into in this interview.</w:t>
-      </w:r>
-    </w:p>
-    <w:p>
-      <w:r>
-        <w:t>The reason I had so many Hawkwind members guesting on the album, since you ask, is simply because they were there I suppose. I mean they were the only musicians that I knew. And they certainly, I mean, the music was you know Hawkwind style music was very appropriate</w:t>
-      </w:r>
-      <w:r>
-        <w:t>. I woul</w:t>
-      </w:r>
-      <w:r>
-        <w:t xml:space="preserve">d like to have had more of Dave </w:t>
-      </w:r>
-      <w:r>
-        <w:t xml:space="preserve">on the album actually but he was in Devon and found it you know that you know his time off that he wanted to be at home with his family. So I just you know made what I could with those members of the band that were in London and were available at the time. </w:t>
-      </w:r>
-      <w:r>
-        <w:t>I</w:t>
-      </w:r>
-      <w:r>
-        <w:t xml:space="preserve">t was one of those things </w:t>
-      </w:r>
-      <w:r>
-        <w:t xml:space="preserve">in those </w:t>
-      </w:r>
-      <w:proofErr w:type="gramStart"/>
-      <w:r>
-        <w:t>days</w:t>
-      </w:r>
-      <w:r>
-        <w:t>,</w:t>
-      </w:r>
-      <w:proofErr w:type="gramEnd"/>
-      <w:r>
-        <w:t xml:space="preserve"> I mean this was the way albums were made. I mean money was never a consideration, at least not for us at that time. You booked a studio and you rang people up and asked them if they would like to come down and record. If they were available they did and if they weren't you got someone else.</w:t>
+        <w:t>And it was all very loose and lots of money was wasted in the studio in thi</w:t>
+      </w:r>
+      <w:r>
+        <w:t xml:space="preserve">s way of working, which is a way one doesn't work today, in these much harsher times. </w:t>
+      </w:r>
+      <w:r>
+        <w:t>I mean it's much more economic and much more economic considerations come into it.</w:t>
+      </w:r>
+    </w:p>
+    <w:p>
+      <w:r>
+        <w:t xml:space="preserve">Urban Guerrilla wasn't written about anyone in particular, but it was another case of something that was written a long time before it actually saw the light of day in the form of a recording. </w:t>
+      </w:r>
+      <w:r>
+        <w:t>It actually came from just bowling down one of these side streets in Notting Hill. I noticed the term "urban guerrilla" had been sprayed up on a wall, well actually on a corrugated iron piece of sheeting that was tacked up to cover some blemish in the local architecture. And in this great black, dribbling spray paint was this term "urban guerrilla", which obviously somebody had sprayed there simply because the term held a lot of heroic and exciting ideal sort of mythological modern</w:t>
       </w:r>
       <w:r>
         <w:t xml:space="preserve"> </w:t>
       </w:r>
       <w:r>
-        <w:t>And it was all very loose and lots of money was wasted in the studio in thi</w:t>
-      </w:r>
-      <w:r>
-        <w:t xml:space="preserve">s way of working, which is a way one doesn't work today, in these much harsher times. </w:t>
-      </w:r>
-      <w:r>
-        <w:t>I mean it's much more economic and much more economic considerations come into it.</w:t>
-      </w:r>
-    </w:p>
-    <w:p>
-      <w:r>
-        <w:t xml:space="preserve">Urban Guerrilla wasn't written about anyone in particular, but it was another case of something that was written a long time before it actually saw the light of day in the form of a recording. </w:t>
-      </w:r>
-      <w:r>
-        <w:t>It actually came from just bowling down one of these side streets in Notting Hill. I noticed the term "urban guerrilla" had been sprayed up on a wall, well actually on a corrugated iron piece of sheeting that was tacked up to cover some blemish in the local architecture. And in this great black, dribbling spray paint was this term "urban guerrilla", which obviously somebody had sprayed there simply because the term held a lot of heroic and exciting ideal sort of mythological modern</w:t>
-      </w:r>
-      <w:r>
-        <w:t xml:space="preserve"> </w:t>
-      </w:r>
-      <w:r>
         <w:t>feeling for whoever wrote it.</w:t>
       </w:r>
     </w:p>
@@ -831,57 +678,28 @@
         <w:t xml:space="preserve"> term that I had heard mentioned but I'd never really thought about until I saw it proclaimed in this way. And it wasn't that long after that I found a paperback book that was a sort of a study of guerrilla tactics that was called "Urban Guerrilla". And it, the cover of the book actually featured a corrugated iron wall with the word "urban guerrilla" sprayed in it. </w:t>
       </w:r>
       <w:r>
-        <w:t xml:space="preserve">And the two things … when I saw that … the two things sort of … you know … my feelings about the whole thing I read the book, which was actually written by a soldier called Calvert as it so happens. He was … I think he's a military advisor to the British army. Colonel Calvert. </w:t>
-      </w:r>
-      <w:proofErr w:type="gramStart"/>
-      <w:r>
-        <w:t>Some</w:t>
+        <w:t>And the two things … when I saw that … the two things sort of … you know … my feelings about the whole thing I read the book, which was actually written by a soldier called Calvert as it so happens. He was … I think he's a military advisor to the British army. Colonel Calvert. Some</w:t>
       </w:r>
       <w:r>
         <w:t>body</w:t>
       </w:r>
       <w:r>
-        <w:t xml:space="preserve"> or other Calvert.</w:t>
-      </w:r>
-      <w:proofErr w:type="gramEnd"/>
-      <w:r>
-        <w:t xml:space="preserve"> </w:t>
-      </w:r>
-      <w:r>
-        <w:t xml:space="preserve">Who … anyway that just one of those small coincidences that really </w:t>
-      </w:r>
-      <w:proofErr w:type="gramStart"/>
-      <w:r>
-        <w:t>don't</w:t>
-      </w:r>
-      <w:proofErr w:type="gramEnd"/>
-      <w:r>
-        <w:t xml:space="preserve"> mean a lot to anyone unless … you know … obviously it </w:t>
+        <w:t xml:space="preserve"> or other Calvert. </w:t>
+      </w:r>
+      <w:r>
+        <w:t xml:space="preserve">Who … anyway that just one of those small coincidences that really don't mean a lot to anyone unless … you know … obviously it </w:t>
       </w:r>
       <w:r>
         <w:lastRenderedPageBreak/>
         <w:t>meant something to me</w:t>
       </w:r>
       <w:r>
-        <w:t xml:space="preserve"> from my point of view. But it wouldn't to anyone else. But there you </w:t>
-      </w:r>
-      <w:proofErr w:type="gramStart"/>
-      <w:r>
-        <w:t>are,</w:t>
-      </w:r>
-      <w:proofErr w:type="gramEnd"/>
-      <w:r>
-        <w:t xml:space="preserve"> the subjectivity of coincidence.</w:t>
-      </w:r>
-    </w:p>
-    <w:p>
-      <w:proofErr w:type="gramStart"/>
-      <w:r>
-        <w:t>Which is another subject.</w:t>
-      </w:r>
-      <w:proofErr w:type="gramEnd"/>
-      <w:r>
-        <w:t xml:space="preserve"> But I wrote it, I really wrote it, because I wanted to express that sort of feeling that I'd seen expressed in the spray paint, and also my own feelings about it. And I'm alarmed to see now that, well I was alarmed actually shortly after that to see how much or how many other people had obviously that it was … that an urban guerrilla was something to be. I mean </w:t>
+        <w:t xml:space="preserve"> from my point of view. But it wouldn't to anyone else. But there you are, the subjectivity of coincidence.</w:t>
+      </w:r>
+    </w:p>
+    <w:p>
+      <w:r>
+        <w:t xml:space="preserve">Which is another subject. But I wrote it, I really wrote it, because I wanted to express that sort of feeling that I'd seen expressed in the spray paint, and also my own feelings about it. And I'm alarmed to see now that, well I was alarmed actually shortly after that to see how much or how many other people had obviously that it was … that an urban guerrilla was something to be. I mean </w:t>
       </w:r>
       <w:r>
         <w:t xml:space="preserve">it's not something that I feel that I would like to be myself at all other than in the realms of fantasy, but … it's something that has heavily caught on since those days. </w:t>
@@ -950,15 +768,7 @@
         <w:t xml:space="preserve">as I think Nik Turner actually has got one on him for sure. I mean he has </w:t>
       </w:r>
       <w:r>
-        <w:t xml:space="preserve">had his premises raided in an arms, bomb, </w:t>
-      </w:r>
-      <w:proofErr w:type="gramStart"/>
-      <w:r>
-        <w:t>search</w:t>
-      </w:r>
-      <w:proofErr w:type="gramEnd"/>
-      <w:r>
-        <w:t xml:space="preserve">. That was a few years ago now. You know, I think you can't get away with something like that. I mean … the fact is the record is now a collector, I mean, quite a few … because of the </w:t>
+        <w:t xml:space="preserve">had his premises raided in an arms, bomb, search. That was a few years ago now. You know, I think you can't get away with something like that. I mean … the fact is the record is now a collector, I mean, quite a few … because of the </w:t>
       </w:r>
       <w:r>
         <w:t xml:space="preserve">success of Silver Machine obviously I mean thousands of the things were printed … pressed … and you can still buy them now. </w:t>
@@ -998,15 +808,7 @@
     </w:p>
     <w:p>
       <w:r>
-        <w:t xml:space="preserve">But Lockheed was recorded as I said before in that sort of spirit, that loose, spontaneous spirit, which I think it needed to have. And I think some it's more … some of the album … there's a lot on the album actually. I mean, </w:t>
-      </w:r>
-      <w:proofErr w:type="gramStart"/>
-      <w:r>
-        <w:t>there's</w:t>
-      </w:r>
-      <w:proofErr w:type="gramEnd"/>
-      <w:r>
-        <w:t xml:space="preserve"> a lot of facts on it, and some of them are obviously more successful than others. It's a pity that I didn't really have the maturity of approach that I've grown up with now -</w:t>
+        <w:t>But Lockheed was recorded as I said before in that sort of spirit, that loose, spontaneous spirit, which I think it needed to have. And I think some it's more … some of the album … there's a lot on the album actually. I mean, there's a lot of facts on it, and some of them are obviously more successful than others. It's a pity that I didn't really have the maturity of approach that I've grown up with now -</w:t>
       </w:r>
       <w:r>
         <w:t xml:space="preserve"> </w:t>
@@ -1024,40 +826,16 @@
     </w:p>
     <w:p>
       <w:r>
-        <w:t xml:space="preserve">You say that some of my vocals on the album </w:t>
-      </w:r>
-      <w:proofErr w:type="gramStart"/>
-      <w:r>
-        <w:t>sounds</w:t>
-      </w:r>
-      <w:proofErr w:type="gramEnd"/>
-      <w:r>
-        <w:t xml:space="preserve"> very like Peter Hammill, which is something no-one's actually said to me before. And I find that </w:t>
-      </w:r>
-      <w:r>
-        <w:t xml:space="preserve">a rather flattering remark. I think, I mean, I think Peter Hammill is probably one of the … one of the finest vocalists, vocal stylists as they call them in </w:t>
-      </w:r>
-      <w:proofErr w:type="gramStart"/>
-      <w:r>
-        <w:t>America, that</w:t>
-      </w:r>
-      <w:proofErr w:type="gramEnd"/>
-      <w:r>
-        <w:t xml:space="preserve"> we've got in England. Or that we've had in rock anyway. </w:t>
+        <w:t xml:space="preserve">You say that some of my vocals on the album sounds very like Peter Hammill, which is something no-one's actually said to me before. And I find that </w:t>
+      </w:r>
+      <w:r>
+        <w:t xml:space="preserve">a rather flattering remark. I think, I mean, I think Peter Hammill is probably one of the … one of the finest vocalists, vocal stylists as they call them in America, that we've got in England. Or that we've had in rock anyway. </w:t>
       </w:r>
       <w:r>
         <w:t xml:space="preserve">And if I sound anything at all like him, or if I did in those days, that was not a conscious effort at all. And I had, I was aware of him, and I didn't really appreciate him as much as I do now. </w:t>
       </w:r>
       <w:r>
-        <w:t xml:space="preserve">But I was … and I'd heard, you know, I'd heard the Van der </w:t>
-      </w:r>
-      <w:proofErr w:type="spellStart"/>
-      <w:r>
-        <w:t>Graaf</w:t>
-      </w:r>
-      <w:proofErr w:type="spellEnd"/>
-      <w:r>
-        <w:t xml:space="preserve"> albums but I didn't set out to imitate his voice in any way at all.</w:t>
+        <w:t>But I was … and I'd heard, you know, I'd heard the Van der Graaf albums but I didn't set out to imitate his voice in any way at all.</w:t>
       </w:r>
     </w:p>
     <w:p>
@@ -1091,13 +869,8 @@
         <w:t xml:space="preserve">The cancellation of the Lockheed tour probably affected me a lot more than I realised it had at the time. I mean, if a lot of people around me at the time including </w:t>
       </w:r>
       <w:r>
-        <w:t xml:space="preserve">Jamie </w:t>
-      </w:r>
-      <w:proofErr w:type="spellStart"/>
-      <w:r>
-        <w:t>Mandelkau</w:t>
-      </w:r>
-      <w:proofErr w:type="spellEnd"/>
+        <w:t>Jamie Mandelkau</w:t>
+      </w:r>
       <w:r>
         <w:t xml:space="preserve">, </w:t>
       </w:r>
@@ -1114,15 +887,7 @@
         <w:t xml:space="preserve">had </w:t>
       </w:r>
       <w:r>
-        <w:t xml:space="preserve">foisted on me. It was all to do with purely banal personal reasons as well actually, which to me </w:t>
-      </w:r>
-      <w:proofErr w:type="gramStart"/>
-      <w:r>
-        <w:t>was … it</w:t>
-      </w:r>
-      <w:proofErr w:type="gramEnd"/>
-      <w:r>
-        <w:t xml:space="preserve"> was all over a woman - I won't go into it - it was all over a girl actually.</w:t>
+        <w:t>foisted on me. It was all to do with purely banal personal reasons as well actually, which to me was … it was all over a woman - I won't go into it - it was all over a girl actually.</w:t>
       </w:r>
     </w:p>
     <w:p>
@@ -1203,28 +968,12 @@
         <w:t xml:space="preserve">ctually reggae is something I'd never really enjoyed, and the Cricket Star was actually a way of sort of getting back at a mate of mine called Rodney Henson, who's still a very good mate of mine, who works on an oil rig at the moment, for playing reggae records the whole time. </w:t>
       </w:r>
       <w:r>
-        <w:t xml:space="preserve">I mean, he's a … absolutely reggae mad and when he's on leave he spends most of his time knocking around in jump up shacks around the Gate, and … which I wouldn't give you tuppence for </w:t>
-      </w:r>
-      <w:proofErr w:type="spellStart"/>
-      <w:r>
-        <w:t>meself</w:t>
-      </w:r>
-      <w:proofErr w:type="spellEnd"/>
-      <w:r>
-        <w:t>.</w:t>
-      </w:r>
-    </w:p>
-    <w:p>
-      <w:r>
-        <w:t xml:space="preserve">I just find, I find reggae, as a musical form so limited that … it really is a case that if you've heard one you've heard quite a few of them. </w:t>
-      </w:r>
-      <w:proofErr w:type="gramStart"/>
-      <w:r>
-        <w:t>Quite a considerable few.</w:t>
-      </w:r>
-      <w:proofErr w:type="gramEnd"/>
-      <w:r>
-        <w:t xml:space="preserve"> </w:t>
+        <w:t>I mean, he's a … absolutely reggae mad and when he's on leave he spends most of his time knocking around in jump up shacks around the Gate, and … which I wouldn't give you tuppence for meself.</w:t>
+      </w:r>
+    </w:p>
+    <w:p>
+      <w:r>
+        <w:t xml:space="preserve">I just find, I find reggae, as a musical form so limited that … it really is a case that if you've heard one you've heard quite a few of them. Quite a considerable few. </w:t>
       </w:r>
       <w:r>
         <w:t>O</w:t>
@@ -1241,24 +990,14 @@
         <w:t>You asked me if</w:t>
       </w:r>
       <w:r>
-        <w:t xml:space="preserve"> I was ever involved with Bowie. No, I've never met, I never met David Bowie at all, although I would like very much </w:t>
-      </w:r>
-      <w:proofErr w:type="gramStart"/>
-      <w:r>
-        <w:t>to</w:t>
-      </w:r>
-      <w:proofErr w:type="gramEnd"/>
-      <w:r>
-        <w:t xml:space="preserve"> actually bump into him.</w:t>
+        <w:t xml:space="preserve"> I was ever involved with Bowie. No, I've never met, I never met David Bowie at all, although I would like very much to actually bump into him.</w:t>
       </w:r>
       <w:r>
         <w:t xml:space="preserve"> Don't know what I'd say to him actually, but he is somebody I've admired for most of his career, I suppose. </w:t>
       </w:r>
-      <w:proofErr w:type="gramStart"/>
       <w:r>
         <w:t>Except for the very early days.</w:t>
       </w:r>
-      <w:proofErr w:type="gramEnd"/>
     </w:p>
     <w:p>
       <w:r>
@@ -1332,15 +1071,7 @@
         <w:t xml:space="preserve"> up until the point when Bolan crashed his car. Funnily enough </w:t>
       </w:r>
       <w:r>
-        <w:t xml:space="preserve">I had a minor, in comparison, a minor car crash a week before Bolan crashed his, which was a bit, at the time seemed to have full of significance and dreadful sort of </w:t>
-      </w:r>
-      <w:proofErr w:type="spellStart"/>
-      <w:r>
-        <w:t>portentiousness</w:t>
-      </w:r>
-      <w:proofErr w:type="spellEnd"/>
-      <w:r>
-        <w:t xml:space="preserve">. I overturned an MG 1300 I think it was, one of those things that looks a bit like a mini in fact. </w:t>
+        <w:t xml:space="preserve">I had a minor, in comparison, a minor car crash a week before Bolan crashed his, which was a bit, at the time seemed to have full of significance and dreadful sort of portentiousness. I overturned an MG 1300 I think it was, one of those things that looks a bit like a mini in fact. </w:t>
       </w:r>
       <w:r>
         <w:t>I</w:t>
@@ -1441,37 +1172,13 @@
         <w:t>You</w:t>
       </w:r>
       <w:r>
-        <w:t xml:space="preserve"> ask me did I regret sacking Turner, Powell and </w:t>
-      </w:r>
-      <w:proofErr w:type="gramStart"/>
-      <w:r>
-        <w:t>Rudolph?</w:t>
-      </w:r>
-      <w:proofErr w:type="gramEnd"/>
-      <w:r>
-        <w:t xml:space="preserve"> Well, I didn't personally sack them myself, but did I regret the sacking of them? </w:t>
-      </w:r>
-      <w:proofErr w:type="gramStart"/>
-      <w:r>
-        <w:t>Can't say that I did actually.</w:t>
-      </w:r>
-      <w:proofErr w:type="gramEnd"/>
-      <w:r>
-        <w:t xml:space="preserve"> </w:t>
+        <w:t xml:space="preserve"> ask me did I regret sacking Turner, Powell and Rudolph? Well, I didn't personally sack them myself, but did I regret the sacking of them? Can't say that I did actually. </w:t>
       </w:r>
       <w:r>
         <w:t>C</w:t>
       </w:r>
       <w:r>
-        <w:t xml:space="preserve">ertainly not in the case of Powell and Rudolph who really weren't, or shouldn't have been considered as members of the band in any case, who really were session musicians who'd come in to fill a gap that existed at the time. Nik is in a much better position now than he was at that time and would have been if he'd stayed in the band. He's now got his own band, which he should have done a long time ago, the Inner City Unit, which is currently on tour with Spirit and being seen by a lot more people than he has been recently. And I have great hopes for what Nik's doing. I think he could well emerge as a major sort of musical force like </w:t>
-      </w:r>
-      <w:proofErr w:type="spellStart"/>
-      <w:r>
-        <w:t>Lemmy</w:t>
-      </w:r>
-      <w:proofErr w:type="spellEnd"/>
-      <w:r>
-        <w:t xml:space="preserve"> has. So I'm sure that Nik doesn't regret it, and as I have now sacked myself from the band I mean I'm not really in a position to sort of feel any sort of </w:t>
+        <w:t xml:space="preserve">ertainly not in the case of Powell and Rudolph who really weren't, or shouldn't have been considered as members of the band in any case, who really were session musicians who'd come in to fill a gap that existed at the time. Nik is in a much better position now than he was at that time and would have been if he'd stayed in the band. He's now got his own band, which he should have done a long time ago, the Inner City Unit, which is currently on tour with Spirit and being seen by a lot more people than he has been recently. And I have great hopes for what Nik's doing. I think he could well emerge as a major sort of musical force like Lemmy has. So I'm sure that Nik doesn't regret it, and as I have now sacked myself from the band I mean I'm not really in a position to sort of feel any sort of </w:t>
       </w:r>
       <w:r>
         <w:t>regret or nostalgia about anything.</w:t>
@@ -1521,23 +1228,7 @@
     </w:p>
     <w:p>
       <w:r>
-        <w:t xml:space="preserve">How many of my lyrics were inspired by books which I have read? I suppose a few have obviously. Damnation Alley was one, which is the title of a book by Roger </w:t>
-      </w:r>
-      <w:proofErr w:type="spellStart"/>
-      <w:r>
-        <w:t>Zelazny</w:t>
-      </w:r>
-      <w:proofErr w:type="spellEnd"/>
-      <w:r>
-        <w:t xml:space="preserve">, and Steppenwolf is another that springs to mind. But as I said before what I write about is what I'm currently obsessed with, or that my notebooks are currently referring to, and dredging things up into and this is going … You know, as I do I read a lot of books. I mean, books are some of the things which do obsess. I was obsessed for a while by the imagery of Damnation Alley and by Steppenwolf. But I think most of my lyrics are, if you want to use the word inspired, are inspired by what is currently in front of my senses at the time, as William Burroughs once said, quite a lot of them by books that haven't been written yet if you like. Probably books that I will, if I live long enough, will write </w:t>
-      </w:r>
-      <w:proofErr w:type="gramStart"/>
-      <w:r>
-        <w:t>myself</w:t>
-      </w:r>
-      <w:proofErr w:type="gramEnd"/>
-      <w:r>
-        <w:t>.</w:t>
+        <w:t>How many of my lyrics were inspired by books which I have read? I suppose a few have obviously. Damnation Alley was one, which is the title of a book by Roger Zelazny, and Steppenwolf is another that springs to mind. But as I said before what I write about is what I'm currently obsessed with, or that my notebooks are currently referring to, and dredging things up into and this is going … You know, as I do I read a lot of books. I mean, books are some of the things which do obsess. I was obsessed for a while by the imagery of Damnation Alley and by Steppenwolf. But I think most of my lyrics are, if you want to use the word inspired, are inspired by what is currently in front of my senses at the time, as William Burroughs once said, quite a lot of them by books that haven't been written yet if you like. Probably books that I will, if I live long enough, will write myself.</w:t>
       </w:r>
     </w:p>
     <w:p>
@@ -1552,21 +1243,8 @@
       </w:r>
     </w:p>
     <w:p>
-      <w:proofErr w:type="gramStart"/>
-      <w:r>
-        <w:t>The effect on the band when Simon House left?</w:t>
-      </w:r>
-      <w:proofErr w:type="gramEnd"/>
-      <w:r>
-        <w:t xml:space="preserve"> I'll have to think about that for a minute. Well I suppose in my opinion that really marked the … more or less the actual end of the band as a band. Steve </w:t>
-      </w:r>
-      <w:proofErr w:type="spellStart"/>
-      <w:r>
-        <w:t>Swindells</w:t>
-      </w:r>
-      <w:proofErr w:type="spellEnd"/>
-      <w:r>
-        <w:t xml:space="preserve"> came in to record the Hawklords album, and he's an exce</w:t>
+      <w:r>
+        <w:t>The effect on the band when Simon House left? I'll have to think about that for a minute. Well I suppose in my opinion that really marked the … more or less the actual end of the band as a band. Steve Swindells came in to record the Hawklords album, and he's an exce</w:t>
       </w:r>
       <w:r>
         <w:t>llent musician but then again no</w:t>
@@ -1596,27 +1274,17 @@
       <w:r>
         <w:t xml:space="preserve">The people mentioned were characters who were around at the time, who used to hang around </w:t>
       </w:r>
-      <w:proofErr w:type="gramStart"/>
       <w:r>
         <w:t xml:space="preserve">FRENDZ </w:t>
       </w:r>
       <w:r>
-        <w:t xml:space="preserve"> office</w:t>
-      </w:r>
-      <w:proofErr w:type="gramEnd"/>
-      <w:r>
-        <w:t xml:space="preserve"> and various other places. They weren't major sort of artistic figures by any means at all. They were </w:t>
-      </w:r>
-      <w:proofErr w:type="gramStart"/>
+        <w:t xml:space="preserve"> office and various other places. They weren't major sort of artistic figures by any means at all. They were </w:t>
+      </w:r>
       <w:r>
         <w:t xml:space="preserve">the </w:t>
       </w:r>
       <w:r>
-        <w:t xml:space="preserve"> types</w:t>
-      </w:r>
-      <w:proofErr w:type="gramEnd"/>
-      <w:r>
-        <w:t xml:space="preserve"> of people that you see all around the whole time</w:t>
+        <w:t xml:space="preserve"> types of people that you see all around the whole time</w:t>
       </w:r>
       <w:r>
         <w:t>,</w:t>
@@ -1645,23 +1313,7 @@
         <w:t xml:space="preserve">glad to see. He was </w:t>
       </w:r>
       <w:r>
-        <w:t xml:space="preserve">fully into use of drugs which resulted in his falling from a third story window clinging to a rusty drainpipe and breaking his neck. John the Bog was a bloke who did quite a lot of driving for us. He was killed in a motorway accident. And Jeff was a Welsh, big strapping Welsh geezer, who came down to London and wrote a bit of poetry and that, and was another one of those sort of luminous personalities that you like to have around, and just didn't stay around for long enough. And he was drowned in Margate on a day trip, which involved him diving into a sort of one of those offshore swimming pools with sea water in them under the influence of </w:t>
-      </w:r>
-      <w:proofErr w:type="spellStart"/>
-      <w:r>
-        <w:t>Mandrex</w:t>
-      </w:r>
-      <w:proofErr w:type="spellEnd"/>
-      <w:r>
-        <w:t xml:space="preserve">. Actually he didn't actually drown, that was the sort of dramatic telescoping of events. He broke his neck in a dive and died as a result </w:t>
-      </w:r>
-      <w:proofErr w:type="spellStart"/>
-      <w:r>
-        <w:t>some time</w:t>
-      </w:r>
-      <w:proofErr w:type="spellEnd"/>
-      <w:r>
-        <w:t xml:space="preserve"> after that.</w:t>
+        <w:t>fully into use of drugs which resulted in his falling from a third story window clinging to a rusty drainpipe and breaking his neck. John the Bog was a bloke who did quite a lot of driving for us. He was killed in a motorway accident. And Jeff was a Welsh, big strapping Welsh geezer, who came down to London and wrote a bit of poetry and that, and was another one of those sort of luminous personalities that you like to have around, and just didn't stay around for long enough. And he was drowned in Margate on a day trip, which involved him diving into a sort of one of those offshore swimming pools with sea water in them under the influence of Mandrex. Actually he didn't actually drown, that was the sort of dramatic telescoping of events. He broke his neck in a dive and died as a result some time after that.</w:t>
       </w:r>
     </w:p>
     <w:p>
@@ -1678,45 +1330,19 @@
     </w:p>
     <w:p>
       <w:r>
-        <w:t xml:space="preserve">Why do I include humour and sarcasm in my lyrics? I suppose it's because it's in my nature. </w:t>
-      </w:r>
-      <w:proofErr w:type="gramStart"/>
-      <w:r>
-        <w:t>Irony, anyway.</w:t>
-      </w:r>
-      <w:proofErr w:type="gramEnd"/>
-      <w:r>
-        <w:t xml:space="preserve"> I suppose because humour is just something that I enjoy a lot.</w:t>
-      </w:r>
-    </w:p>
-    <w:p>
-      <w:proofErr w:type="gramStart"/>
-      <w:r>
-        <w:t>Now, any memorable moments?</w:t>
-      </w:r>
-      <w:proofErr w:type="gramEnd"/>
-      <w:r>
-        <w:t xml:space="preserve"> Oh well actually too numerous to mention. I mean obviously it was a period that I'd always hold memorable moments in connection with. I think probably one that immediately springs to mind was the night that we were about to be stopped by the police and I was handed a massive handful of drugs to swallow</w:t>
+        <w:t>Why do I include humour and sarcasm in my lyrics? I suppose it's because it's in my nature. Irony, anyway. I suppose because humour is just something that I enjoy a lot.</w:t>
+      </w:r>
+    </w:p>
+    <w:p>
+      <w:r>
+        <w:t>Now, any memorable moments? Oh well actually too numerous to mention. I mean obviously it was a period that I'd always hold memorable moments in connection with. I think probably one that immediately springs to mind was the night that we were about to be stopped by the police and I was handed a massive handful of drugs to swallow</w:t>
       </w:r>
       <w:r>
         <w:t>,</w:t>
       </w:r>
       <w:r>
-        <w:t xml:space="preserve"> along with everyone else, and I wasn't really very into swallowing large amounts of drugs at all. And the result of that was that </w:t>
-      </w:r>
-      <w:proofErr w:type="spellStart"/>
-      <w:r>
-        <w:t>Lemmy</w:t>
-      </w:r>
-      <w:proofErr w:type="spellEnd"/>
-      <w:r>
-        <w:t xml:space="preserve"> and </w:t>
-      </w:r>
-      <w:proofErr w:type="gramStart"/>
-      <w:r>
-        <w:t>myself</w:t>
-      </w:r>
-      <w:proofErr w:type="gramEnd"/>
+        <w:t xml:space="preserve"> along with everyone else, and I wasn't really very into swallowing large amounts of drugs at all. And the result of that was that Lemmy and myself</w:t>
+      </w:r>
       <w:r>
         <w:t>,</w:t>
       </w:r>
@@ -1730,28 +1356,12 @@
         <w:t xml:space="preserve"> taken a huge amount of downers and I'd taken a huge amount of uppers and we were walking along the streets of Finchley trying to find this cigarette machine both undergoing the separate effects of the drugs we'd swallowed. </w:t>
       </w:r>
       <w:r>
-        <w:t xml:space="preserve">And the upshot of it was that I ended up having to escort </w:t>
-      </w:r>
-      <w:proofErr w:type="spellStart"/>
-      <w:r>
-        <w:t>Lemmy</w:t>
-      </w:r>
-      <w:proofErr w:type="spellEnd"/>
-      <w:r>
-        <w:t xml:space="preserve"> back in a taxi in a rigid state of near rigor mortis while I was in a highly babbling state of expedient stupidity.</w:t>
-      </w:r>
-    </w:p>
-    <w:p>
-      <w:r>
-        <w:t>Yes, there were a lot of bad scenes in Hawkwind, but most of them seemed to be quite funny now looking back at them. I remember a time when a very white faced Simon King leapt up from behind his drum kit during a rehearsal and threatened to "</w:t>
-      </w:r>
-      <w:proofErr w:type="spellStart"/>
-      <w:r>
-        <w:t>turk</w:t>
-      </w:r>
-      <w:proofErr w:type="spellEnd"/>
-      <w:r>
-        <w:t xml:space="preserve"> me" in his, was the expression he used, which I had to think about for a minute or two before I realised that he meant something aggressive and that he was not very pleased with my behaviour at the time. There were a lot of bad scenes actually other than </w:t>
+        <w:t>And the upshot of it was that I ended up having to escort Lemmy back in a taxi in a rigid state of near rigor mortis while I was in a highly babbling state of expedient stupidity.</w:t>
+      </w:r>
+    </w:p>
+    <w:p>
+      <w:r>
+        <w:t xml:space="preserve">Yes, there were a lot of bad scenes in Hawkwind, but most of them seemed to be quite funny now looking back at them. I remember a time when a very white faced Simon King leapt up from behind his drum kit during a rehearsal and threatened to "turk me" in his, was the expression he used, which I had to think about for a minute or two before I realised that he meant something aggressive and that he was not very pleased with my behaviour at the time. There were a lot of bad scenes actually other than </w:t>
       </w:r>
       <w:r>
         <w:t>the odd sort of hilarious outburst of manic displeasure. There was quite a lot of back biting going on. I remember times when there was an awful lot of almost near plotting to bring down various key figures, myself included. Dave al</w:t>
@@ -1785,51 +1395,11 @@
     </w:p>
     <w:p>
       <w:r>
-        <w:t xml:space="preserve">At this moment I don't think that there's a likelihood that I'll ever perform with a band called Hawkwind again. </w:t>
-      </w:r>
-      <w:proofErr w:type="gramStart"/>
-      <w:r>
-        <w:t>Unless it is a reforming of what I consider to be the best line-up of the band, which was in the days of the Quark album.</w:t>
-      </w:r>
-      <w:proofErr w:type="gramEnd"/>
-      <w:r>
-        <w:t xml:space="preserve"> Perhaps with a new bass player, or perhaps with </w:t>
-      </w:r>
-      <w:proofErr w:type="spellStart"/>
-      <w:r>
-        <w:t>Lemmy</w:t>
-      </w:r>
-      <w:proofErr w:type="spellEnd"/>
-      <w:r>
-        <w:t xml:space="preserve"> on bass actually, to re-establish for perhaps as a one-off gig a sort of Hawkwind evening, including </w:t>
-      </w:r>
-      <w:proofErr w:type="spellStart"/>
-      <w:r>
-        <w:t>Lemmy</w:t>
-      </w:r>
-      <w:proofErr w:type="spellEnd"/>
-      <w:r>
-        <w:t xml:space="preserve">, </w:t>
+        <w:t xml:space="preserve">At this moment I don't think that there's a likelihood that I'll ever perform with a band called Hawkwind again. Unless it is a reforming of what I consider to be the best line-up of the band, which was in the days of the Quark album. Perhaps with a new bass player, or perhaps with Lemmy on bass actually, to re-establish for perhaps as a one-off gig a sort of Hawkwind evening, including Lemmy, </w:t>
       </w:r>
       <w:r>
         <w:lastRenderedPageBreak/>
-        <w:t xml:space="preserve">Turner, Brock, </w:t>
-      </w:r>
-      <w:proofErr w:type="spellStart"/>
-      <w:r>
-        <w:t>meself</w:t>
-      </w:r>
-      <w:proofErr w:type="spellEnd"/>
-      <w:r>
-        <w:t xml:space="preserve">. </w:t>
-      </w:r>
-      <w:proofErr w:type="gramStart"/>
-      <w:r>
-        <w:t>Maybe two or three people playing bass guitar.</w:t>
-      </w:r>
-      <w:proofErr w:type="gramEnd"/>
-      <w:r>
-        <w:t xml:space="preserve"> Never really was a sort of established bass player with the band for any length of time.</w:t>
+        <w:t>Turner, Brock, meself. Maybe two or three people playing bass guitar. Never really was a sort of established bass player with the band for any length of time.</w:t>
       </w:r>
     </w:p>
     <w:p>
@@ -1842,58 +1412,21 @@
     </w:p>
     <w:p>
       <w:r>
-        <w:t xml:space="preserve">I'm always interested in what Bowie's doing next. I thoroughly enjoyed his last album - play it quite a lot. An album I have played quite a lot also is Steve </w:t>
-      </w:r>
-      <w:proofErr w:type="spellStart"/>
-      <w:r>
-        <w:t>Swindell's</w:t>
-      </w:r>
-      <w:proofErr w:type="spellEnd"/>
-      <w:r>
-        <w:t xml:space="preserve"> solo album, which is an excellent piece of work.</w:t>
-      </w:r>
-    </w:p>
-    <w:p>
-      <w:proofErr w:type="spellStart"/>
+        <w:t>I'm always interested in what Bowie's doing next. I thoroughly enjoyed his last album - play it quite a lot. An album I have played quite a lot also is Steve Swindell's solo album, which is an excellent piece of work.</w:t>
+      </w:r>
+    </w:p>
+    <w:p>
       <w:r>
         <w:t>A</w:t>
       </w:r>
       <w:r>
-        <w:t>as</w:t>
-      </w:r>
-      <w:proofErr w:type="spellEnd"/>
-      <w:r>
-        <w:t xml:space="preserve"> I said earlier I did form a music unit with these French blokes and did some gigs with them. I don't think we actually had a name apart from </w:t>
-      </w:r>
-      <w:proofErr w:type="gramStart"/>
-      <w:r>
-        <w:t>me,</w:t>
-      </w:r>
-      <w:proofErr w:type="gramEnd"/>
-      <w:r>
-        <w:t xml:space="preserve"> it was just me plus them. </w:t>
-      </w:r>
-      <w:r>
-        <w:t xml:space="preserve">But in the days in Margate I did play in a couple of local bands, or sing with a couple of local bands, but not in any way that made me think that I seriously wanted to do this for a living. In fact I never really wanted to do it for a living at all. I only wanted to write. I think it was a case of sort of delayed adolescent, </w:t>
-      </w:r>
-      <w:proofErr w:type="spellStart"/>
-      <w:r>
-        <w:t>t</w:t>
-      </w:r>
-      <w:proofErr w:type="spellEnd"/>
-      <w:r>
-        <w:t xml:space="preserve"> was a process that I had to get out of my system. </w:t>
-      </w:r>
-      <w:proofErr w:type="gramStart"/>
-      <w:r>
-        <w:t xml:space="preserve">Being in a rock band </w:t>
-      </w:r>
-      <w:r>
-        <w:t>and so forth.</w:t>
-      </w:r>
-      <w:proofErr w:type="gramEnd"/>
-      <w:r>
-        <w:t xml:space="preserve"> I remember reading somewhere that rock music was the literature of this generation, which struck me as a very interesting remark because I was always much more interested in literary pursuits such as, you know, I really wanted to only write plays and poetry and not get involved in music at all. I had, that remark was something I had to think about for a while because in a way it is true. </w:t>
+        <w:t xml:space="preserve">as I said earlier I did form a music unit with these French blokes and did some gigs with them. I don't think we actually had a name apart from me, it was just me plus them. </w:t>
+      </w:r>
+      <w:r>
+        <w:t xml:space="preserve">But in the days in Margate I did play in a couple of local bands, or sing with a couple of local bands, but not in any way that made me think that I seriously wanted to do this for a living. In fact I never really wanted to do it for a living at all. I only wanted to write. I think it was a case of sort of delayed adolescent, t was a process that I had to get out of my system. Being in a rock band </w:t>
+      </w:r>
+      <w:r>
+        <w:t xml:space="preserve">and so forth. I remember reading somewhere that rock music was the literature of this generation, which struck me as a very interesting remark because I was always much more interested in literary pursuits such as, you know, I really wanted to only write plays and poetry and not get involved in music at all. I had, that remark was something I had to think about for a while because in a way it is true. </w:t>
       </w:r>
       <w:r>
         <w:t>I</w:t>
@@ -1939,15 +1472,7 @@
         <w:t>,</w:t>
       </w:r>
       <w:r>
-        <w:t xml:space="preserve"> I mean poetry </w:t>
-      </w:r>
-      <w:proofErr w:type="gramStart"/>
-      <w:r>
-        <w:t>now,</w:t>
-      </w:r>
-      <w:proofErr w:type="gramEnd"/>
-      <w:r>
-        <w:t xml:space="preserve"> modern poets are far more inclined to communicate with their audience through readings, public readings, than they are</w:t>
+        <w:t xml:space="preserve"> I mean poetry now, modern poets are far more inclined to communicate with their audience through readings, public readings, than they are</w:t>
       </w:r>
       <w:r>
         <w:t xml:space="preserve"> just through their books. But the novel goes on, and theatre goes on, and rock is actually at the moment, or music, the music business, is going the same way of the novel. </w:t>
@@ -1986,15 +1511,7 @@
         <w:t>. But … I suppose whatever you try to do isn't necessarily what you end up doing, or whatever you think you are not trying to do isn't what you end up actually doing. If you make a statement in a song, which is intended to carry more weight than simply a descri</w:t>
       </w:r>
       <w:r>
-        <w:t xml:space="preserve">ption of an unhappy love affair, which is what I've never written about. If you, if your subject matter ranges wider than that then it's bound to have social content anyway, unless you work in purely fantasy terms, but I've never really done that </w:t>
-      </w:r>
-      <w:proofErr w:type="spellStart"/>
-      <w:r>
-        <w:t>to</w:t>
-      </w:r>
-      <w:proofErr w:type="spellEnd"/>
-      <w:r>
-        <w:t xml:space="preserve"> much of an extent. What I've always done is I've used fantasy and science fiction elements to actually try to be relevant to more everyday things. </w:t>
+        <w:t xml:space="preserve">ption of an unhappy love affair, which is what I've never written about. If you, if your subject matter ranges wider than that then it's bound to have social content anyway, unless you work in purely fantasy terms, but I've never really done that to much of an extent. What I've always done is I've used fantasy and science fiction elements to actually try to be relevant to more everyday things. </w:t>
       </w:r>
       <w:r>
         <w:t>I</w:t>
@@ -2005,15 +1522,7 @@
     </w:p>
     <w:p>
       <w:r>
-        <w:t xml:space="preserve">I've not really done, I've not really said anything, I've not really been overtly political in my work at all, because I don't really think that I'm qualified to be a political spokesman in any way. I don't know if anybody is any more except a few highly trained and extremely intelligent specialists in the field of modern politics, sociology, and so forth because what they're dealing with is something so complicated, something so extremely complex, more so than it's ever been in history before. </w:t>
-      </w:r>
-      <w:proofErr w:type="gramStart"/>
-      <w:r>
-        <w:t>So many interconnecting forces at work in modern politics so now that there's so much intercommunication between, you know, across the globe.</w:t>
-      </w:r>
-      <w:proofErr w:type="gramEnd"/>
-      <w:r>
-        <w:t xml:space="preserve"> You have to be a specialist to understand it fully, and to consider yourself in any way qualified to make </w:t>
+        <w:t xml:space="preserve">I've not really done, I've not really said anything, I've not really been overtly political in my work at all, because I don't really think that I'm qualified to be a political spokesman in any way. I don't know if anybody is any more except a few highly trained and extremely intelligent specialists in the field of modern politics, sociology, and so forth because what they're dealing with is something so complicated, something so extremely complex, more so than it's ever been in history before. So many interconnecting forces at work in modern politics so now that there's so much intercommunication between, you know, across the globe. You have to be a specialist to understand it fully, and to consider yourself in any way qualified to make </w:t>
       </w:r>
       <w:r>
         <w:t>a sensible remark about it all.</w:t>
@@ -2075,15 +1584,7 @@
         <w:t>"</w:t>
       </w:r>
       <w:r>
-        <w:t xml:space="preserve">We </w:t>
-      </w:r>
-      <w:proofErr w:type="gramStart"/>
-      <w:r>
-        <w:t>Like</w:t>
-      </w:r>
-      <w:proofErr w:type="gramEnd"/>
-      <w:r>
-        <w:t xml:space="preserve"> to be Frightened</w:t>
+        <w:t>We Like to be Frightened</w:t>
       </w:r>
       <w:r>
         <w:t>"</w:t>
@@ -2120,8 +1621,6 @@
       <w:r>
         <w:t>Pavli</w:t>
       </w:r>
-      <w:bookmarkStart w:id="0" w:name="_GoBack"/>
-      <w:bookmarkEnd w:id="0"/>
       <w:r>
         <w:t xml:space="preserve"> </w:t>
       </w:r>
@@ -2135,25 +1634,12 @@
         <w:t xml:space="preserve"> </w:t>
       </w:r>
       <w:r>
-        <w:t xml:space="preserve">chat between items in the show seemed to develop into sort of spontaneous comic routine, which I sort of expanded more and now I incorporate in the show. </w:t>
-      </w:r>
-      <w:proofErr w:type="gramStart"/>
-      <w:r>
-        <w:t>Which I do intend to take elsewhere for sure.</w:t>
-      </w:r>
-      <w:proofErr w:type="gramEnd"/>
-    </w:p>
-    <w:p>
-      <w:r>
-        <w:t xml:space="preserve">I'd like to do a full scale tour of the country with the show and I'm certainly going to be doing three weeks in, at the Edinburgh Festival this year. That would be, in fact, most … to an audience mostly composed of sort of Edinburgh Fringe theatre goers, which would be quite interesting. I'd be very interested to see how my material goes down with a completely new audience and not just relying on what cult following I've got to fill a place with. </w:t>
-      </w:r>
-      <w:proofErr w:type="gramStart"/>
-      <w:r>
-        <w:t>Which is a very easy way of getting away with almost anything if you're that sort of person.</w:t>
-      </w:r>
-      <w:proofErr w:type="gramEnd"/>
-      <w:r>
-        <w:t xml:space="preserve"> I was trying as much as I can in what I'm doing. I'll be interested so see how it does go down with people who are not familiar with the material or the, sort of, the legend as it were.</w:t>
+        <w:t>chat between items in the show seemed to develop into sort of spontaneous comic routine, which I sort of expanded more and now I incorporate in the show. Which I do intend to take elsewhere for sure.</w:t>
+      </w:r>
+    </w:p>
+    <w:p>
+      <w:r>
+        <w:t>I'd like to do a full scale tour of the country with the show and I'm certainly going to be doing three weeks in, at the Edinburgh Festival this year. That would be, in fact, most … to an audience mostly composed of sort of Edinburgh Fringe theatre goers, which would be quite interesting. I'd be very interested to see how my material goes down with a completely new audience and not just relying on what cult following I've got to fill a place with. Which is a very easy way of getting away with almost anything if you're that sort of person. I was trying as much as I can in what I'm doing. I'll be interested so see how it does go down with people who are not familiar with the material or the, sort of, the legend as it were.</w:t>
       </w:r>
     </w:p>
     <w:p>
@@ -2217,26 +1703,21 @@
         <w:t>I wanted to write about the music business in the 80s.</w:t>
       </w:r>
       <w:r>
+        <w:t xml:space="preserve"> Or at least the late 70s.</w:t>
+      </w:r>
+      <w:r>
+        <w:t xml:space="preserve"> But they</w:t>
+      </w:r>
+      <w:r>
         <w:t xml:space="preserve"> </w:t>
       </w:r>
-      <w:proofErr w:type="gramStart"/>
-      <w:r>
-        <w:t>Or at least the late 70s.</w:t>
-      </w:r>
-      <w:proofErr w:type="gramEnd"/>
-      <w:r>
-        <w:t xml:space="preserve"> But they</w:t>
+      <w:r>
+        <w:t>talked me round to the way of seeing the potential of writing a thriller about the business, which I ended up doing. But it has got</w:t>
       </w:r>
       <w:r>
         <w:t xml:space="preserve"> </w:t>
       </w:r>
       <w:r>
-        <w:t>talked me round to the way of seeing the potential of writing a thriller about the business, which I ended up doing. But it has got</w:t>
-      </w:r>
-      <w:r>
-        <w:t xml:space="preserve"> </w:t>
-      </w:r>
-      <w:r>
         <w:t>elements of black humour, sarcasm and humour in it, although the plot is very much a sort of a fast moving thriller type plot.</w:t>
       </w:r>
     </w:p>
@@ -2246,7 +1727,6 @@
       </w:r>
     </w:p>
     <w:p>
-      <w:proofErr w:type="gramStart"/>
       <w:r>
         <w:t xml:space="preserve">My plans </w:t>
       </w:r>
@@ -2254,11 +1734,7 @@
         <w:t>f</w:t>
       </w:r>
       <w:r>
-        <w:t>or the future?</w:t>
-      </w:r>
-      <w:proofErr w:type="gramEnd"/>
-      <w:r>
-        <w:t xml:space="preserve"> </w:t>
+        <w:t xml:space="preserve">or the future? </w:t>
       </w:r>
       <w:r>
         <w:t xml:space="preserve">Well after Edinburgh, which will bring me up to September, and the book's release, the next thing I want to do is an album based on one of the shows I did in London, which is called "The Kid from Silicon Gulch", which is a detective story for the cybernetic age if you like. </w:t>
@@ -2278,23 +1754,7 @@
         <w:t xml:space="preserve">I'd like to do more novels. I've got a few planned I'd like to do, but I haven't really got very far into doing them yet. But if I can buy myself the time to concentrate on a protracted work I'd like to do that. I'd like to write a really healthy strong </w:t>
       </w:r>
       <w:r>
-        <w:t xml:space="preserve">book, and not, you know, I mean I don't see myself substituting that for music but I've always seen music as something to integrate into other media. I've never studied music seriously at all, but I seem to have the knack of being able to write a song and not everybody has that knack. And I suppose I should keep on using it </w:t>
-      </w:r>
-      <w:proofErr w:type="gramStart"/>
-      <w:r>
-        <w:t>to ..</w:t>
-      </w:r>
-      <w:proofErr w:type="gramEnd"/>
-      <w:r>
-        <w:t xml:space="preserve"> </w:t>
-      </w:r>
-      <w:proofErr w:type="gramStart"/>
-      <w:r>
-        <w:t>you</w:t>
-      </w:r>
-      <w:proofErr w:type="gramEnd"/>
-      <w:r>
-        <w:t xml:space="preserve"> know, it's a trade in a way. But then, you know, writing is also a much more demanding trade and I'd like to be able to devote more time to it, and less time to the demanding, you know, the demands of the music business, which the reason why I don't want to work with a full time band.</w:t>
+        <w:t>book, and not, you know, I mean I don't see myself substituting that for music but I've always seen music as something to integrate into other media. I've never studied music seriously at all, but I seem to have the knack of being able to write a song and not everybody has that knack. And I suppose I should keep on using it to .. you know, it's a trade in a way. But then, you know, writing is also a much more demanding trade and I'd like to be able to devote more time to it, and less time to the demanding, you know, the demands of the music business, which the reason why I don't want to work with a full time band.</w:t>
       </w:r>
     </w:p>
     <w:p>

</xml_diff>